<commit_message>
Adicionando as atividades de SO e Kotlin
</commit_message>
<xml_diff>
--- a/Sistemas operacionais/Atividade de Sistemas Operacionais - Processos.docx
+++ b/Sistemas operacionais/Atividade de Sistemas Operacionais - Processos.docx
@@ -1,6 +1,6 @@
 
 <file path=word/document.xml><?xml version="1.0" encoding="utf-8"?>
-<w:document xmlns:wpc="http://schemas.microsoft.com/office/word/2010/wordprocessingCanvas" xmlns:cx="http://schemas.microsoft.com/office/drawing/2014/chartex" xmlns:mc="http://schemas.openxmlformats.org/markup-compatibility/2006" xmlns:o="urn:schemas-microsoft-com:office:office" xmlns:r="http://schemas.openxmlformats.org/officeDocument/2006/relationships" xmlns:m="http://schemas.openxmlformats.org/officeDocument/2006/math" xmlns:v="urn:schemas-microsoft-com:vml" xmlns:wp14="http://schemas.microsoft.com/office/word/2010/wordprocessingDrawing" xmlns:wp="http://schemas.openxmlformats.org/drawingml/2006/wordprocessingDrawing" xmlns:w10="urn:schemas-microsoft-com:office:word" xmlns:w="http://schemas.openxmlformats.org/wordprocessingml/2006/main" xmlns:w14="http://schemas.microsoft.com/office/word/2010/wordml" xmlns:w15="http://schemas.microsoft.com/office/word/2012/wordml" xmlns:w16se="http://schemas.microsoft.com/office/word/2015/wordml/symex" xmlns:wpg="http://schemas.microsoft.com/office/word/2010/wordprocessingGroup" xmlns:wpi="http://schemas.microsoft.com/office/word/2010/wordprocessingInk" xmlns:wne="http://schemas.microsoft.com/office/word/2006/wordml" xmlns:wps="http://schemas.microsoft.com/office/word/2010/wordprocessingShape" mc:Ignorable="w14 w15 w16se wp14">
+<w:document xmlns:wpc="http://schemas.microsoft.com/office/word/2010/wordprocessingCanvas" xmlns:cx="http://schemas.microsoft.com/office/drawing/2014/chartex" xmlns:cx1="http://schemas.microsoft.com/office/drawing/2015/9/8/chartex" xmlns:cx2="http://schemas.microsoft.com/office/drawing/2015/10/21/chartex" xmlns:cx3="http://schemas.microsoft.com/office/drawing/2016/5/9/chartex" xmlns:cx4="http://schemas.microsoft.com/office/drawing/2016/5/10/chartex" xmlns:cx5="http://schemas.microsoft.com/office/drawing/2016/5/11/chartex" xmlns:cx6="http://schemas.microsoft.com/office/drawing/2016/5/12/chartex" xmlns:cx7="http://schemas.microsoft.com/office/drawing/2016/5/13/chartex" xmlns:cx8="http://schemas.microsoft.com/office/drawing/2016/5/14/chartex" xmlns:mc="http://schemas.openxmlformats.org/markup-compatibility/2006" xmlns:aink="http://schemas.microsoft.com/office/drawing/2016/ink" xmlns:am3d="http://schemas.microsoft.com/office/drawing/2017/model3d" xmlns:o="urn:schemas-microsoft-com:office:office" xmlns:oel="http://schemas.microsoft.com/office/2019/extlst" xmlns:r="http://schemas.openxmlformats.org/officeDocument/2006/relationships" xmlns:m="http://schemas.openxmlformats.org/officeDocument/2006/math" xmlns:v="urn:schemas-microsoft-com:vml" xmlns:wp14="http://schemas.microsoft.com/office/word/2010/wordprocessingDrawing" xmlns:wp="http://schemas.openxmlformats.org/drawingml/2006/wordprocessingDrawing" xmlns:w10="urn:schemas-microsoft-com:office:word" xmlns:w="http://schemas.openxmlformats.org/wordprocessingml/2006/main" xmlns:w14="http://schemas.microsoft.com/office/word/2010/wordml" xmlns:w15="http://schemas.microsoft.com/office/word/2012/wordml" xmlns:w16cex="http://schemas.microsoft.com/office/word/2018/wordml/cex" xmlns:w16cid="http://schemas.microsoft.com/office/word/2016/wordml/cid" xmlns:w16="http://schemas.microsoft.com/office/word/2018/wordml" xmlns:w16sdtdh="http://schemas.microsoft.com/office/word/2020/wordml/sdtdatahash" xmlns:w16se="http://schemas.microsoft.com/office/word/2015/wordml/symex" xmlns:wpg="http://schemas.microsoft.com/office/word/2010/wordprocessingGroup" xmlns:wpi="http://schemas.microsoft.com/office/word/2010/wordprocessingInk" xmlns:wne="http://schemas.microsoft.com/office/word/2006/wordml" xmlns:wps="http://schemas.microsoft.com/office/word/2010/wordprocessingShape" mc:Ignorable="w14 w15 w16se w16cid w16 w16cex w16sdtdh wp14">
   <w:body>
     <w:p>
       <w:pPr>
@@ -10,11 +10,20 @@
           <w:sz w:val="32"/>
         </w:rPr>
       </w:pPr>
-      <w:r>
+    </w:p>
+    <w:p>
+      <w:pPr>
+        <w:jc w:val="center"/>
         <w:rPr>
           <w:rFonts w:ascii="Arial" w:hAnsi="Arial" w:cs="Arial"/>
           <w:sz w:val="32"/>
         </w:rPr>
+      </w:pPr>
+      <w:r>
+        <w:rPr>
+          <w:rFonts w:ascii="Arial" w:hAnsi="Arial" w:cs="Arial"/>
+          <w:sz w:val="32"/>
+        </w:rPr>
         <w:t>Atividade de Sistemas Operacionais</w:t>
       </w:r>
     </w:p>
@@ -33,6 +42,33 @@
         </w:rPr>
         <w:t>Execução de processos</w:t>
       </w:r>
+    </w:p>
+    <w:p>
+      <w:pPr>
+        <w:jc w:val="center"/>
+        <w:rPr>
+          <w:rFonts w:ascii="Arial" w:hAnsi="Arial" w:cs="Arial"/>
+          <w:sz w:val="32"/>
+        </w:rPr>
+      </w:pPr>
+    </w:p>
+    <w:p>
+      <w:pPr>
+        <w:jc w:val="center"/>
+        <w:rPr>
+          <w:rFonts w:ascii="Arial" w:hAnsi="Arial" w:cs="Arial"/>
+          <w:sz w:val="32"/>
+        </w:rPr>
+      </w:pPr>
+    </w:p>
+    <w:p>
+      <w:pPr>
+        <w:jc w:val="center"/>
+        <w:rPr>
+          <w:rFonts w:ascii="Arial" w:hAnsi="Arial" w:cs="Arial"/>
+          <w:sz w:val="32"/>
+        </w:rPr>
+      </w:pPr>
     </w:p>
     <w:p>
       <w:pPr>
@@ -66,7 +102,7 @@
           <w:lang w:eastAsia="pt-BR"/>
         </w:rPr>
         <w:drawing>
-          <wp:inline distT="0" distB="0" distL="0" distR="0">
+          <wp:inline distT="0" distB="0" distL="0" distR="0" wp14:anchorId="6296356A" wp14:editId="378C1FAA">
             <wp:extent cx="5400040" cy="3037523"/>
             <wp:effectExtent l="0" t="0" r="0" b="0"/>
             <wp:docPr id="1" name="Imagem 1" descr="Linux: por que é tão popular entre os usuários? - Pakhotin"/>
@@ -140,6 +176,30 @@
           <w:sz w:val="28"/>
         </w:rPr>
       </w:pPr>
+    </w:p>
+    <w:p>
+      <w:pPr>
+        <w:rPr>
+          <w:rFonts w:ascii="Arial" w:hAnsi="Arial" w:cs="Arial"/>
+          <w:sz w:val="28"/>
+        </w:rPr>
+      </w:pPr>
+    </w:p>
+    <w:p>
+      <w:pPr>
+        <w:rPr>
+          <w:rFonts w:ascii="Arial" w:hAnsi="Arial" w:cs="Arial"/>
+          <w:sz w:val="28"/>
+        </w:rPr>
+      </w:pPr>
+    </w:p>
+    <w:p>
+      <w:pPr>
+        <w:rPr>
+          <w:rFonts w:ascii="Arial" w:hAnsi="Arial" w:cs="Arial"/>
+          <w:sz w:val="28"/>
+        </w:rPr>
+      </w:pPr>
       <w:r>
         <w:rPr>
           <w:rFonts w:ascii="Arial" w:hAnsi="Arial" w:cs="Arial"/>
@@ -202,48 +262,1363 @@
           <w:sz w:val="28"/>
         </w:rPr>
       </w:pPr>
-    </w:p>
-    <w:p>
-      <w:pPr>
-        <w:rPr>
-          <w:rFonts w:ascii="Arial" w:hAnsi="Arial" w:cs="Arial"/>
-          <w:sz w:val="28"/>
-        </w:rPr>
-      </w:pPr>
-    </w:p>
-    <w:p>
-      <w:pPr>
-        <w:rPr>
-          <w:rFonts w:ascii="Arial" w:hAnsi="Arial" w:cs="Arial"/>
-          <w:sz w:val="28"/>
-        </w:rPr>
-      </w:pPr>
-    </w:p>
-    <w:p>
-      <w:pPr>
-        <w:rPr>
-          <w:rFonts w:ascii="Arial" w:hAnsi="Arial" w:cs="Arial"/>
-          <w:sz w:val="28"/>
-        </w:rPr>
-      </w:pPr>
-    </w:p>
-    <w:p>
-      <w:pPr>
-        <w:rPr>
-          <w:rFonts w:ascii="Arial" w:hAnsi="Arial" w:cs="Arial"/>
-          <w:sz w:val="28"/>
-        </w:rPr>
-      </w:pPr>
-    </w:p>
-    <w:p>
-      <w:pPr>
-        <w:rPr>
-          <w:rFonts w:ascii="Arial" w:hAnsi="Arial" w:cs="Arial"/>
-          <w:sz w:val="28"/>
-        </w:rPr>
-      </w:pPr>
-      <w:bookmarkStart w:id="0" w:name="_GoBack"/>
-      <w:bookmarkEnd w:id="0"/>
+      <w:r>
+        <w:rPr>
+          <w:rFonts w:ascii="Arial" w:hAnsi="Arial" w:cs="Arial"/>
+          <w:sz w:val="28"/>
+        </w:rPr>
+        <w:t>1 – Criando um usuário com meu nome e RA:</w:t>
+      </w:r>
+    </w:p>
+    <w:p>
+      <w:pPr>
+        <w:rPr>
+          <w:rFonts w:ascii="Arial" w:hAnsi="Arial" w:cs="Arial"/>
+          <w:sz w:val="28"/>
+        </w:rPr>
+      </w:pPr>
+      <w:r>
+        <w:rPr>
+          <w:rFonts w:ascii="Arial" w:hAnsi="Arial" w:cs="Arial"/>
+          <w:sz w:val="28"/>
+        </w:rPr>
+        <w:drawing>
+          <wp:inline distT="0" distB="0" distL="0" distR="0" wp14:anchorId="3CFCD910" wp14:editId="4B2020F0">
+            <wp:extent cx="4791744" cy="2295845"/>
+            <wp:effectExtent l="0" t="0" r="8890" b="9525"/>
+            <wp:docPr id="395582649" name="Picture 1" descr="A computer screen with white text&#10;&#10;Description automatically generated"/>
+            <wp:cNvGraphicFramePr>
+              <a:graphicFrameLocks xmlns:a="http://schemas.openxmlformats.org/drawingml/2006/main" noChangeAspect="1"/>
+            </wp:cNvGraphicFramePr>
+            <a:graphic xmlns:a="http://schemas.openxmlformats.org/drawingml/2006/main">
+              <a:graphicData uri="http://schemas.openxmlformats.org/drawingml/2006/picture">
+                <pic:pic xmlns:pic="http://schemas.openxmlformats.org/drawingml/2006/picture">
+                  <pic:nvPicPr>
+                    <pic:cNvPr id="395582649" name="Picture 1" descr="A computer screen with white text&#10;&#10;Description automatically generated"/>
+                    <pic:cNvPicPr/>
+                  </pic:nvPicPr>
+                  <pic:blipFill>
+                    <a:blip r:embed="rId5"/>
+                    <a:stretch>
+                      <a:fillRect/>
+                    </a:stretch>
+                  </pic:blipFill>
+                  <pic:spPr>
+                    <a:xfrm>
+                      <a:off x="0" y="0"/>
+                      <a:ext cx="4791744" cy="2295845"/>
+                    </a:xfrm>
+                    <a:prstGeom prst="rect">
+                      <a:avLst/>
+                    </a:prstGeom>
+                  </pic:spPr>
+                </pic:pic>
+              </a:graphicData>
+            </a:graphic>
+          </wp:inline>
+        </w:drawing>
+      </w:r>
+    </w:p>
+    <w:p>
+      <w:pPr>
+        <w:rPr>
+          <w:rFonts w:ascii="Arial" w:hAnsi="Arial" w:cs="Arial"/>
+          <w:sz w:val="28"/>
+        </w:rPr>
+      </w:pPr>
+      <w:r>
+        <w:rPr>
+          <w:rFonts w:ascii="Arial" w:hAnsi="Arial" w:cs="Arial"/>
+          <w:sz w:val="28"/>
+        </w:rPr>
+        <w:t>2 – Vamos usar o comando “Top” e ver alguns processos a parte do computador:</w:t>
+      </w:r>
+    </w:p>
+    <w:p>
+      <w:pPr>
+        <w:rPr>
+          <w:rFonts w:ascii="Arial" w:hAnsi="Arial" w:cs="Arial"/>
+          <w:sz w:val="28"/>
+        </w:rPr>
+      </w:pPr>
+      <w:r>
+        <w:rPr>
+          <w:rFonts w:ascii="Arial" w:hAnsi="Arial" w:cs="Arial"/>
+          <w:sz w:val="28"/>
+        </w:rPr>
+        <w:lastRenderedPageBreak/>
+        <w:drawing>
+          <wp:inline distT="0" distB="0" distL="0" distR="0" wp14:anchorId="24767BE0" wp14:editId="3C5ED4DE">
+            <wp:extent cx="5400040" cy="7276465"/>
+            <wp:effectExtent l="0" t="0" r="0" b="635"/>
+            <wp:docPr id="2030292362" name="Picture 1" descr="A screen shot of a computer&#10;&#10;Description automatically generated"/>
+            <wp:cNvGraphicFramePr>
+              <a:graphicFrameLocks xmlns:a="http://schemas.openxmlformats.org/drawingml/2006/main" noChangeAspect="1"/>
+            </wp:cNvGraphicFramePr>
+            <a:graphic xmlns:a="http://schemas.openxmlformats.org/drawingml/2006/main">
+              <a:graphicData uri="http://schemas.openxmlformats.org/drawingml/2006/picture">
+                <pic:pic xmlns:pic="http://schemas.openxmlformats.org/drawingml/2006/picture">
+                  <pic:nvPicPr>
+                    <pic:cNvPr id="2030292362" name="Picture 1" descr="A screen shot of a computer&#10;&#10;Description automatically generated"/>
+                    <pic:cNvPicPr/>
+                  </pic:nvPicPr>
+                  <pic:blipFill>
+                    <a:blip r:embed="rId6"/>
+                    <a:stretch>
+                      <a:fillRect/>
+                    </a:stretch>
+                  </pic:blipFill>
+                  <pic:spPr>
+                    <a:xfrm>
+                      <a:off x="0" y="0"/>
+                      <a:ext cx="5400040" cy="7276465"/>
+                    </a:xfrm>
+                    <a:prstGeom prst="rect">
+                      <a:avLst/>
+                    </a:prstGeom>
+                  </pic:spPr>
+                </pic:pic>
+              </a:graphicData>
+            </a:graphic>
+          </wp:inline>
+        </w:drawing>
+      </w:r>
+    </w:p>
+    <w:p>
+      <w:pPr>
+        <w:rPr>
+          <w:rFonts w:ascii="Arial" w:hAnsi="Arial" w:cs="Arial"/>
+          <w:sz w:val="28"/>
+        </w:rPr>
+      </w:pPr>
+      <w:r>
+        <w:rPr>
+          <w:rFonts w:ascii="Arial" w:hAnsi="Arial" w:cs="Arial"/>
+          <w:sz w:val="28"/>
+        </w:rPr>
+        <w:t xml:space="preserve">3 – Vamos executar um processo e pará-lo (modo </w:t>
+      </w:r>
+      <w:proofErr w:type="spellStart"/>
+      <w:r>
+        <w:rPr>
+          <w:rFonts w:ascii="Arial" w:hAnsi="Arial" w:cs="Arial"/>
+          <w:sz w:val="28"/>
+        </w:rPr>
+        <w:t>sleep</w:t>
+      </w:r>
+      <w:proofErr w:type="spellEnd"/>
+      <w:r>
+        <w:rPr>
+          <w:rFonts w:ascii="Arial" w:hAnsi="Arial" w:cs="Arial"/>
+          <w:sz w:val="28"/>
+        </w:rPr>
+        <w:t>) ao invés de excluí-lo:</w:t>
+      </w:r>
+    </w:p>
+    <w:p>
+      <w:pPr>
+        <w:rPr>
+          <w:rFonts w:ascii="Arial" w:hAnsi="Arial" w:cs="Arial"/>
+          <w:sz w:val="28"/>
+        </w:rPr>
+      </w:pPr>
+    </w:p>
+    <w:p>
+      <w:pPr>
+        <w:rPr>
+          <w:rFonts w:ascii="Arial" w:hAnsi="Arial" w:cs="Arial"/>
+          <w:sz w:val="28"/>
+        </w:rPr>
+      </w:pPr>
+    </w:p>
+    <w:p>
+      <w:pPr>
+        <w:rPr>
+          <w:rFonts w:ascii="Arial" w:hAnsi="Arial" w:cs="Arial"/>
+          <w:sz w:val="28"/>
+        </w:rPr>
+      </w:pPr>
+      <w:r>
+        <w:rPr>
+          <w:rFonts w:ascii="Arial" w:hAnsi="Arial" w:cs="Arial"/>
+          <w:sz w:val="28"/>
+        </w:rPr>
+        <w:lastRenderedPageBreak/>
+        <w:drawing>
+          <wp:inline distT="0" distB="0" distL="0" distR="0" wp14:anchorId="7EECE7F8" wp14:editId="618C088E">
+            <wp:extent cx="2715004" cy="800212"/>
+            <wp:effectExtent l="0" t="0" r="0" b="0"/>
+            <wp:docPr id="1311268054" name="Picture 1" descr="A black screen with numbers and symbols&#10;&#10;Description automatically generated"/>
+            <wp:cNvGraphicFramePr>
+              <a:graphicFrameLocks xmlns:a="http://schemas.openxmlformats.org/drawingml/2006/main" noChangeAspect="1"/>
+            </wp:cNvGraphicFramePr>
+            <a:graphic xmlns:a="http://schemas.openxmlformats.org/drawingml/2006/main">
+              <a:graphicData uri="http://schemas.openxmlformats.org/drawingml/2006/picture">
+                <pic:pic xmlns:pic="http://schemas.openxmlformats.org/drawingml/2006/picture">
+                  <pic:nvPicPr>
+                    <pic:cNvPr id="1311268054" name="Picture 1" descr="A black screen with numbers and symbols&#10;&#10;Description automatically generated"/>
+                    <pic:cNvPicPr/>
+                  </pic:nvPicPr>
+                  <pic:blipFill>
+                    <a:blip r:embed="rId7"/>
+                    <a:stretch>
+                      <a:fillRect/>
+                    </a:stretch>
+                  </pic:blipFill>
+                  <pic:spPr>
+                    <a:xfrm>
+                      <a:off x="0" y="0"/>
+                      <a:ext cx="2715004" cy="800212"/>
+                    </a:xfrm>
+                    <a:prstGeom prst="rect">
+                      <a:avLst/>
+                    </a:prstGeom>
+                  </pic:spPr>
+                </pic:pic>
+              </a:graphicData>
+            </a:graphic>
+          </wp:inline>
+        </w:drawing>
+      </w:r>
+    </w:p>
+    <w:p>
+      <w:pPr>
+        <w:rPr>
+          <w:rFonts w:ascii="Arial" w:hAnsi="Arial" w:cs="Arial"/>
+          <w:sz w:val="28"/>
+        </w:rPr>
+      </w:pPr>
+      <w:r>
+        <w:rPr>
+          <w:rFonts w:ascii="Arial" w:hAnsi="Arial" w:cs="Arial"/>
+          <w:sz w:val="28"/>
+        </w:rPr>
+        <w:t xml:space="preserve">2 processos foram parados (estão em </w:t>
+      </w:r>
+      <w:proofErr w:type="spellStart"/>
+      <w:r>
+        <w:rPr>
+          <w:rFonts w:ascii="Arial" w:hAnsi="Arial" w:cs="Arial"/>
+          <w:sz w:val="28"/>
+        </w:rPr>
+        <w:t>sleepping</w:t>
+      </w:r>
+      <w:proofErr w:type="spellEnd"/>
+      <w:r>
+        <w:rPr>
+          <w:rFonts w:ascii="Arial" w:hAnsi="Arial" w:cs="Arial"/>
+          <w:sz w:val="28"/>
+        </w:rPr>
+        <w:t>);</w:t>
+      </w:r>
+    </w:p>
+    <w:p>
+      <w:pPr>
+        <w:rPr>
+          <w:rFonts w:ascii="Arial" w:hAnsi="Arial" w:cs="Arial"/>
+          <w:sz w:val="28"/>
+        </w:rPr>
+      </w:pPr>
+      <w:r>
+        <w:rPr>
+          <w:rFonts w:ascii="Arial" w:hAnsi="Arial" w:cs="Arial"/>
+          <w:sz w:val="28"/>
+        </w:rPr>
+        <w:t xml:space="preserve">4 </w:t>
+      </w:r>
+      <w:r>
+        <w:rPr>
+          <w:rFonts w:ascii="Arial" w:hAnsi="Arial" w:cs="Arial"/>
+          <w:sz w:val="28"/>
+        </w:rPr>
+        <w:t>– Executando o código ‘</w:t>
+      </w:r>
+      <w:proofErr w:type="spellStart"/>
+      <w:r>
+        <w:rPr>
+          <w:rFonts w:ascii="Arial" w:hAnsi="Arial" w:cs="Arial"/>
+          <w:sz w:val="28"/>
+        </w:rPr>
+        <w:t>jobs</w:t>
+      </w:r>
+      <w:proofErr w:type="spellEnd"/>
+      <w:r>
+        <w:rPr>
+          <w:rFonts w:ascii="Arial" w:hAnsi="Arial" w:cs="Arial"/>
+          <w:sz w:val="28"/>
+        </w:rPr>
+        <w:t>’ para ver quais processos estão em “</w:t>
+      </w:r>
+      <w:proofErr w:type="spellStart"/>
+      <w:r>
+        <w:rPr>
+          <w:rFonts w:ascii="Arial" w:hAnsi="Arial" w:cs="Arial"/>
+          <w:sz w:val="28"/>
+        </w:rPr>
+        <w:t>sleep</w:t>
+      </w:r>
+      <w:proofErr w:type="spellEnd"/>
+      <w:r>
+        <w:rPr>
+          <w:rFonts w:ascii="Arial" w:hAnsi="Arial" w:cs="Arial"/>
+          <w:sz w:val="28"/>
+        </w:rPr>
+        <w:t>”:</w:t>
+      </w:r>
+    </w:p>
+    <w:p>
+      <w:pPr>
+        <w:rPr>
+          <w:rFonts w:ascii="Arial" w:hAnsi="Arial" w:cs="Arial"/>
+          <w:sz w:val="28"/>
+        </w:rPr>
+      </w:pPr>
+      <w:r>
+        <w:rPr>
+          <w:rFonts w:ascii="Arial" w:hAnsi="Arial" w:cs="Arial"/>
+          <w:sz w:val="28"/>
+        </w:rPr>
+        <w:drawing>
+          <wp:inline distT="0" distB="0" distL="0" distR="0" wp14:anchorId="252D111F" wp14:editId="4CF6995E">
+            <wp:extent cx="3391373" cy="276264"/>
+            <wp:effectExtent l="0" t="0" r="0" b="9525"/>
+            <wp:docPr id="1482729903" name="Picture 1"/>
+            <wp:cNvGraphicFramePr>
+              <a:graphicFrameLocks xmlns:a="http://schemas.openxmlformats.org/drawingml/2006/main" noChangeAspect="1"/>
+            </wp:cNvGraphicFramePr>
+            <a:graphic xmlns:a="http://schemas.openxmlformats.org/drawingml/2006/main">
+              <a:graphicData uri="http://schemas.openxmlformats.org/drawingml/2006/picture">
+                <pic:pic xmlns:pic="http://schemas.openxmlformats.org/drawingml/2006/picture">
+                  <pic:nvPicPr>
+                    <pic:cNvPr id="1482729903" name=""/>
+                    <pic:cNvPicPr/>
+                  </pic:nvPicPr>
+                  <pic:blipFill>
+                    <a:blip r:embed="rId8"/>
+                    <a:stretch>
+                      <a:fillRect/>
+                    </a:stretch>
+                  </pic:blipFill>
+                  <pic:spPr>
+                    <a:xfrm>
+                      <a:off x="0" y="0"/>
+                      <a:ext cx="3391373" cy="276264"/>
+                    </a:xfrm>
+                    <a:prstGeom prst="rect">
+                      <a:avLst/>
+                    </a:prstGeom>
+                  </pic:spPr>
+                </pic:pic>
+              </a:graphicData>
+            </a:graphic>
+          </wp:inline>
+        </w:drawing>
+      </w:r>
+    </w:p>
+    <w:p>
+      <w:pPr>
+        <w:rPr>
+          <w:rFonts w:ascii="Arial" w:hAnsi="Arial" w:cs="Arial"/>
+          <w:sz w:val="28"/>
+        </w:rPr>
+      </w:pPr>
+      <w:r>
+        <w:rPr>
+          <w:rFonts w:ascii="Arial" w:hAnsi="Arial" w:cs="Arial"/>
+          <w:sz w:val="28"/>
+        </w:rPr>
+        <w:t>5 – A seguir alguns códigos que caracterizam cada processo:</w:t>
+      </w:r>
+    </w:p>
+    <w:p>
+      <w:pPr>
+        <w:rPr>
+          <w:rFonts w:ascii="Arial" w:hAnsi="Arial" w:cs="Arial"/>
+          <w:sz w:val="28"/>
+        </w:rPr>
+      </w:pPr>
+      <w:r>
+        <w:rPr>
+          <w:rFonts w:ascii="Arial" w:hAnsi="Arial" w:cs="Arial"/>
+          <w:sz w:val="28"/>
+        </w:rPr>
+        <w:drawing>
+          <wp:inline distT="0" distB="0" distL="0" distR="0" wp14:anchorId="3418A024" wp14:editId="2FC465F6">
+            <wp:extent cx="3667637" cy="1781424"/>
+            <wp:effectExtent l="0" t="0" r="0" b="9525"/>
+            <wp:docPr id="407368519" name="Picture 1" descr="A screen shot of a computer&#10;&#10;Description automatically generated"/>
+            <wp:cNvGraphicFramePr>
+              <a:graphicFrameLocks xmlns:a="http://schemas.openxmlformats.org/drawingml/2006/main" noChangeAspect="1"/>
+            </wp:cNvGraphicFramePr>
+            <a:graphic xmlns:a="http://schemas.openxmlformats.org/drawingml/2006/main">
+              <a:graphicData uri="http://schemas.openxmlformats.org/drawingml/2006/picture">
+                <pic:pic xmlns:pic="http://schemas.openxmlformats.org/drawingml/2006/picture">
+                  <pic:nvPicPr>
+                    <pic:cNvPr id="407368519" name="Picture 1" descr="A screen shot of a computer&#10;&#10;Description automatically generated"/>
+                    <pic:cNvPicPr/>
+                  </pic:nvPicPr>
+                  <pic:blipFill>
+                    <a:blip r:embed="rId9"/>
+                    <a:stretch>
+                      <a:fillRect/>
+                    </a:stretch>
+                  </pic:blipFill>
+                  <pic:spPr>
+                    <a:xfrm>
+                      <a:off x="0" y="0"/>
+                      <a:ext cx="3667637" cy="1781424"/>
+                    </a:xfrm>
+                    <a:prstGeom prst="rect">
+                      <a:avLst/>
+                    </a:prstGeom>
+                  </pic:spPr>
+                </pic:pic>
+              </a:graphicData>
+            </a:graphic>
+          </wp:inline>
+        </w:drawing>
+      </w:r>
+    </w:p>
+    <w:p>
+      <w:pPr>
+        <w:rPr>
+          <w:rFonts w:ascii="Arial" w:hAnsi="Arial" w:cs="Arial"/>
+          <w:sz w:val="28"/>
+          <w:lang w:val="en-US"/>
+        </w:rPr>
+      </w:pPr>
+      <w:r>
+        <w:rPr>
+          <w:rFonts w:ascii="Arial" w:hAnsi="Arial" w:cs="Arial"/>
+          <w:sz w:val="28"/>
+          <w:lang w:val="en-US"/>
+        </w:rPr>
+        <w:t>Jobs –l, Jobs –s, j</w:t>
+      </w:r>
+      <w:r>
+        <w:rPr>
+          <w:rFonts w:ascii="Arial" w:hAnsi="Arial" w:cs="Arial"/>
+          <w:sz w:val="28"/>
+          <w:lang w:val="en-US"/>
+        </w:rPr>
+        <w:t xml:space="preserve">obs -p e </w:t>
+      </w:r>
+      <w:proofErr w:type="spellStart"/>
+      <w:proofErr w:type="gramStart"/>
+      <w:r>
+        <w:rPr>
+          <w:rFonts w:ascii="Arial" w:hAnsi="Arial" w:cs="Arial"/>
+          <w:sz w:val="28"/>
+          <w:lang w:val="en-US"/>
+        </w:rPr>
+        <w:t>ps</w:t>
+      </w:r>
+      <w:proofErr w:type="spellEnd"/>
+      <w:r>
+        <w:rPr>
+          <w:rFonts w:ascii="Arial" w:hAnsi="Arial" w:cs="Arial"/>
+          <w:sz w:val="28"/>
+          <w:lang w:val="en-US"/>
+        </w:rPr>
+        <w:t>;</w:t>
+      </w:r>
+      <w:proofErr w:type="gramEnd"/>
+    </w:p>
+    <w:p>
+      <w:pPr>
+        <w:rPr>
+          <w:rFonts w:ascii="Arial" w:hAnsi="Arial" w:cs="Arial"/>
+          <w:sz w:val="28"/>
+        </w:rPr>
+      </w:pPr>
+      <w:r>
+        <w:rPr>
+          <w:rFonts w:ascii="Arial" w:hAnsi="Arial" w:cs="Arial"/>
+          <w:sz w:val="28"/>
+        </w:rPr>
+        <w:t>6 – Agora alguns subtipos do c</w:t>
+      </w:r>
+      <w:r>
+        <w:rPr>
+          <w:rFonts w:ascii="Arial" w:hAnsi="Arial" w:cs="Arial"/>
+          <w:sz w:val="28"/>
+        </w:rPr>
+        <w:t>ódigo ‘</w:t>
+      </w:r>
+      <w:proofErr w:type="spellStart"/>
+      <w:r>
+        <w:rPr>
+          <w:rFonts w:ascii="Arial" w:hAnsi="Arial" w:cs="Arial"/>
+          <w:sz w:val="28"/>
+        </w:rPr>
+        <w:t>ps</w:t>
+      </w:r>
+      <w:proofErr w:type="spellEnd"/>
+      <w:r>
+        <w:rPr>
+          <w:rFonts w:ascii="Arial" w:hAnsi="Arial" w:cs="Arial"/>
+          <w:sz w:val="28"/>
+        </w:rPr>
+        <w:t>’:</w:t>
+      </w:r>
+    </w:p>
+    <w:p>
+      <w:pPr>
+        <w:rPr>
+          <w:rFonts w:ascii="Arial" w:hAnsi="Arial" w:cs="Arial"/>
+          <w:sz w:val="28"/>
+        </w:rPr>
+      </w:pPr>
+      <w:r>
+        <w:rPr>
+          <w:rFonts w:ascii="Arial" w:hAnsi="Arial" w:cs="Arial"/>
+          <w:sz w:val="28"/>
+        </w:rPr>
+        <w:lastRenderedPageBreak/>
+        <w:drawing>
+          <wp:inline distT="0" distB="0" distL="0" distR="0" wp14:anchorId="6EA933E1" wp14:editId="6C3832C6">
+            <wp:extent cx="5182323" cy="7430537"/>
+            <wp:effectExtent l="0" t="0" r="0" b="0"/>
+            <wp:docPr id="1718574444" name="Picture 1" descr="A screenshot of a computer program&#10;&#10;Description automatically generated"/>
+            <wp:cNvGraphicFramePr>
+              <a:graphicFrameLocks xmlns:a="http://schemas.openxmlformats.org/drawingml/2006/main" noChangeAspect="1"/>
+            </wp:cNvGraphicFramePr>
+            <a:graphic xmlns:a="http://schemas.openxmlformats.org/drawingml/2006/main">
+              <a:graphicData uri="http://schemas.openxmlformats.org/drawingml/2006/picture">
+                <pic:pic xmlns:pic="http://schemas.openxmlformats.org/drawingml/2006/picture">
+                  <pic:nvPicPr>
+                    <pic:cNvPr id="1718574444" name="Picture 1" descr="A screenshot of a computer program&#10;&#10;Description automatically generated"/>
+                    <pic:cNvPicPr/>
+                  </pic:nvPicPr>
+                  <pic:blipFill>
+                    <a:blip r:embed="rId10"/>
+                    <a:stretch>
+                      <a:fillRect/>
+                    </a:stretch>
+                  </pic:blipFill>
+                  <pic:spPr>
+                    <a:xfrm>
+                      <a:off x="0" y="0"/>
+                      <a:ext cx="5182323" cy="7430537"/>
+                    </a:xfrm>
+                    <a:prstGeom prst="rect">
+                      <a:avLst/>
+                    </a:prstGeom>
+                  </pic:spPr>
+                </pic:pic>
+              </a:graphicData>
+            </a:graphic>
+          </wp:inline>
+        </w:drawing>
+      </w:r>
+    </w:p>
+    <w:p>
+      <w:pPr>
+        <w:rPr>
+          <w:rFonts w:ascii="Arial" w:hAnsi="Arial" w:cs="Arial"/>
+          <w:sz w:val="28"/>
+        </w:rPr>
+      </w:pPr>
+      <w:r>
+        <w:rPr>
+          <w:rFonts w:ascii="Arial" w:hAnsi="Arial" w:cs="Arial"/>
+          <w:sz w:val="28"/>
+        </w:rPr>
+        <w:lastRenderedPageBreak/>
+        <w:drawing>
+          <wp:inline distT="0" distB="0" distL="0" distR="0" wp14:anchorId="664DE096" wp14:editId="2397363D">
+            <wp:extent cx="5400040" cy="4617720"/>
+            <wp:effectExtent l="0" t="0" r="0" b="0"/>
+            <wp:docPr id="1323265934" name="Picture 1" descr="A screenshot of a computer program&#10;&#10;Description automatically generated"/>
+            <wp:cNvGraphicFramePr>
+              <a:graphicFrameLocks xmlns:a="http://schemas.openxmlformats.org/drawingml/2006/main" noChangeAspect="1"/>
+            </wp:cNvGraphicFramePr>
+            <a:graphic xmlns:a="http://schemas.openxmlformats.org/drawingml/2006/main">
+              <a:graphicData uri="http://schemas.openxmlformats.org/drawingml/2006/picture">
+                <pic:pic xmlns:pic="http://schemas.openxmlformats.org/drawingml/2006/picture">
+                  <pic:nvPicPr>
+                    <pic:cNvPr id="1323265934" name="Picture 1" descr="A screenshot of a computer program&#10;&#10;Description automatically generated"/>
+                    <pic:cNvPicPr/>
+                  </pic:nvPicPr>
+                  <pic:blipFill>
+                    <a:blip r:embed="rId11"/>
+                    <a:stretch>
+                      <a:fillRect/>
+                    </a:stretch>
+                  </pic:blipFill>
+                  <pic:spPr>
+                    <a:xfrm>
+                      <a:off x="0" y="0"/>
+                      <a:ext cx="5400040" cy="4617720"/>
+                    </a:xfrm>
+                    <a:prstGeom prst="rect">
+                      <a:avLst/>
+                    </a:prstGeom>
+                  </pic:spPr>
+                </pic:pic>
+              </a:graphicData>
+            </a:graphic>
+          </wp:inline>
+        </w:drawing>
+      </w:r>
+    </w:p>
+    <w:p>
+      <w:pPr>
+        <w:rPr>
+          <w:rFonts w:ascii="Arial" w:hAnsi="Arial" w:cs="Arial"/>
+          <w:sz w:val="28"/>
+        </w:rPr>
+      </w:pPr>
+    </w:p>
+    <w:p>
+      <w:pPr>
+        <w:rPr>
+          <w:rFonts w:ascii="Arial" w:hAnsi="Arial" w:cs="Arial"/>
+          <w:sz w:val="28"/>
+          <w:szCs w:val="28"/>
+        </w:rPr>
+      </w:pPr>
+      <w:r>
+        <w:rPr>
+          <w:rFonts w:ascii="Arial" w:hAnsi="Arial" w:cs="Arial"/>
+          <w:sz w:val="28"/>
+        </w:rPr>
+        <w:t xml:space="preserve">7 - </w:t>
+      </w:r>
+      <w:r>
+        <w:rPr>
+          <w:rFonts w:ascii="Arial" w:hAnsi="Arial" w:cs="Arial"/>
+          <w:sz w:val="28"/>
+          <w:szCs w:val="28"/>
+        </w:rPr>
+        <w:t xml:space="preserve">Na tela abaixo o que significa </w:t>
+      </w:r>
+      <w:proofErr w:type="spellStart"/>
+      <w:r>
+        <w:rPr>
+          <w:rFonts w:ascii="Arial" w:hAnsi="Arial" w:cs="Arial"/>
+          <w:sz w:val="28"/>
+          <w:szCs w:val="28"/>
+        </w:rPr>
+        <w:t>Ss</w:t>
+      </w:r>
+      <w:proofErr w:type="spellEnd"/>
+      <w:r>
+        <w:rPr>
+          <w:rFonts w:ascii="Arial" w:hAnsi="Arial" w:cs="Arial"/>
+          <w:sz w:val="28"/>
+          <w:szCs w:val="28"/>
+        </w:rPr>
+        <w:t xml:space="preserve"> e TN na coluna STAT, explique</w:t>
+      </w:r>
+      <w:r>
+        <w:rPr>
+          <w:rFonts w:ascii="Arial" w:hAnsi="Arial" w:cs="Arial"/>
+          <w:sz w:val="28"/>
+          <w:szCs w:val="28"/>
+        </w:rPr>
+        <w:t>:</w:t>
+      </w:r>
+    </w:p>
+    <w:p>
+      <w:pPr>
+        <w:rPr>
+          <w:rFonts w:ascii="Arial" w:hAnsi="Arial" w:cs="Arial"/>
+          <w:sz w:val="28"/>
+          <w:szCs w:val="28"/>
+        </w:rPr>
+      </w:pPr>
+      <w:r>
+        <w:rPr>
+          <w:rFonts w:ascii="Arial" w:hAnsi="Arial" w:cs="Arial"/>
+          <w:sz w:val="28"/>
+          <w:szCs w:val="28"/>
+        </w:rPr>
+        <w:drawing>
+          <wp:inline distT="0" distB="0" distL="0" distR="0" wp14:anchorId="6105DBBF" wp14:editId="6152FC1B">
+            <wp:extent cx="5400040" cy="384175"/>
+            <wp:effectExtent l="0" t="0" r="0" b="0"/>
+            <wp:docPr id="379034289" name="Picture 1"/>
+            <wp:cNvGraphicFramePr>
+              <a:graphicFrameLocks xmlns:a="http://schemas.openxmlformats.org/drawingml/2006/main" noChangeAspect="1"/>
+            </wp:cNvGraphicFramePr>
+            <a:graphic xmlns:a="http://schemas.openxmlformats.org/drawingml/2006/main">
+              <a:graphicData uri="http://schemas.openxmlformats.org/drawingml/2006/picture">
+                <pic:pic xmlns:pic="http://schemas.openxmlformats.org/drawingml/2006/picture">
+                  <pic:nvPicPr>
+                    <pic:cNvPr id="379034289" name=""/>
+                    <pic:cNvPicPr/>
+                  </pic:nvPicPr>
+                  <pic:blipFill>
+                    <a:blip r:embed="rId12"/>
+                    <a:stretch>
+                      <a:fillRect/>
+                    </a:stretch>
+                  </pic:blipFill>
+                  <pic:spPr>
+                    <a:xfrm>
+                      <a:off x="0" y="0"/>
+                      <a:ext cx="5400040" cy="384175"/>
+                    </a:xfrm>
+                    <a:prstGeom prst="rect">
+                      <a:avLst/>
+                    </a:prstGeom>
+                  </pic:spPr>
+                </pic:pic>
+              </a:graphicData>
+            </a:graphic>
+          </wp:inline>
+        </w:drawing>
+      </w:r>
+    </w:p>
+    <w:p>
+      <w:pPr>
+        <w:rPr>
+          <w:rFonts w:ascii="Arial" w:hAnsi="Arial" w:cs="Arial"/>
+          <w:sz w:val="28"/>
+          <w:szCs w:val="28"/>
+        </w:rPr>
+      </w:pPr>
+      <w:r>
+        <w:rPr>
+          <w:rFonts w:ascii="Arial" w:hAnsi="Arial" w:cs="Arial"/>
+          <w:sz w:val="28"/>
+          <w:szCs w:val="28"/>
+        </w:rPr>
+        <w:t>SS: processo que está “dormindo”, ele não está sendo executado porque espera um outro processo terminar.</w:t>
+      </w:r>
+    </w:p>
+    <w:p>
+      <w:pPr>
+        <w:rPr>
+          <w:rFonts w:ascii="Arial" w:hAnsi="Arial" w:cs="Arial"/>
+          <w:sz w:val="28"/>
+          <w:szCs w:val="28"/>
+        </w:rPr>
+      </w:pPr>
+      <w:r>
+        <w:rPr>
+          <w:rFonts w:ascii="Arial" w:hAnsi="Arial" w:cs="Arial"/>
+          <w:sz w:val="28"/>
+          <w:szCs w:val="28"/>
+        </w:rPr>
+        <w:t>TN: Foi interrompido por um sinal de controle feito pelo “root” e que também da oportunidade para os usuários de pouca prioridade;</w:t>
+      </w:r>
+    </w:p>
+    <w:p>
+      <w:pPr>
+        <w:rPr>
+          <w:rFonts w:ascii="Arial" w:hAnsi="Arial" w:cs="Arial"/>
+          <w:sz w:val="28"/>
+          <w:szCs w:val="28"/>
+        </w:rPr>
+      </w:pPr>
+    </w:p>
+    <w:p>
+      <w:pPr>
+        <w:rPr>
+          <w:rFonts w:ascii="Arial" w:hAnsi="Arial" w:cs="Arial"/>
+          <w:sz w:val="28"/>
+          <w:szCs w:val="28"/>
+        </w:rPr>
+      </w:pPr>
+      <w:r>
+        <w:rPr>
+          <w:rFonts w:ascii="Arial" w:hAnsi="Arial" w:cs="Arial"/>
+          <w:sz w:val="28"/>
+          <w:szCs w:val="28"/>
+        </w:rPr>
+        <w:t xml:space="preserve">8 - </w:t>
+      </w:r>
+      <w:r>
+        <w:rPr>
+          <w:rFonts w:ascii="Arial" w:hAnsi="Arial" w:cs="Arial"/>
+          <w:sz w:val="28"/>
+          <w:szCs w:val="28"/>
+        </w:rPr>
+        <w:t>O que significa ADDR SZ e WCHAN na tela abaixo, explique</w:t>
+      </w:r>
+      <w:r>
+        <w:rPr>
+          <w:rFonts w:ascii="Arial" w:hAnsi="Arial" w:cs="Arial"/>
+          <w:sz w:val="28"/>
+          <w:szCs w:val="28"/>
+        </w:rPr>
+        <w:t>:</w:t>
+      </w:r>
+    </w:p>
+    <w:p>
+      <w:pPr>
+        <w:rPr>
+          <w:rFonts w:ascii="Arial" w:hAnsi="Arial" w:cs="Arial"/>
+          <w:sz w:val="28"/>
+          <w:szCs w:val="28"/>
+        </w:rPr>
+      </w:pPr>
+      <w:r>
+        <w:rPr>
+          <w:rFonts w:ascii="Arial" w:hAnsi="Arial" w:cs="Arial"/>
+          <w:sz w:val="28"/>
+          <w:szCs w:val="28"/>
+        </w:rPr>
+        <w:t>ADDR: Endereço de memória do processo;</w:t>
+      </w:r>
+    </w:p>
+    <w:p>
+      <w:pPr>
+        <w:rPr>
+          <w:rFonts w:ascii="Arial" w:hAnsi="Arial" w:cs="Arial"/>
+          <w:sz w:val="28"/>
+          <w:szCs w:val="28"/>
+        </w:rPr>
+      </w:pPr>
+      <w:r>
+        <w:rPr>
+          <w:rFonts w:ascii="Arial" w:hAnsi="Arial" w:cs="Arial"/>
+          <w:sz w:val="28"/>
+          <w:szCs w:val="28"/>
+        </w:rPr>
+        <w:t>WCHAN: Guarda uma memória na qual está no processo “</w:t>
+      </w:r>
+      <w:proofErr w:type="spellStart"/>
+      <w:r>
+        <w:rPr>
+          <w:rFonts w:ascii="Arial" w:hAnsi="Arial" w:cs="Arial"/>
+          <w:sz w:val="28"/>
+          <w:szCs w:val="28"/>
+        </w:rPr>
+        <w:t>sleep</w:t>
+      </w:r>
+      <w:proofErr w:type="spellEnd"/>
+      <w:r>
+        <w:rPr>
+          <w:rFonts w:ascii="Arial" w:hAnsi="Arial" w:cs="Arial"/>
+          <w:sz w:val="28"/>
+          <w:szCs w:val="28"/>
+        </w:rPr>
+        <w:t>”, esperando o processo principal terminar;</w:t>
+      </w:r>
+    </w:p>
+    <w:p>
+      <w:pPr>
+        <w:rPr>
+          <w:rFonts w:ascii="Arial" w:hAnsi="Arial" w:cs="Arial"/>
+          <w:sz w:val="28"/>
+          <w:szCs w:val="28"/>
+        </w:rPr>
+      </w:pPr>
+      <w:r>
+        <w:rPr>
+          <w:rFonts w:ascii="Arial" w:hAnsi="Arial" w:cs="Arial"/>
+          <w:sz w:val="28"/>
+          <w:szCs w:val="28"/>
+        </w:rPr>
+        <w:lastRenderedPageBreak/>
+        <w:t xml:space="preserve">9 – Agora vamos ver as saídas dos comandos </w:t>
+      </w:r>
+      <w:r>
+        <w:rPr>
+          <w:rFonts w:ascii="Arial" w:hAnsi="Arial" w:cs="Arial"/>
+          <w:sz w:val="28"/>
+          <w:szCs w:val="28"/>
+        </w:rPr>
+        <w:t>dos threads</w:t>
+      </w:r>
+      <w:r>
+        <w:rPr>
+          <w:rFonts w:ascii="Arial" w:hAnsi="Arial" w:cs="Arial"/>
+          <w:sz w:val="28"/>
+          <w:szCs w:val="28"/>
+        </w:rPr>
+        <w:t>:</w:t>
+      </w:r>
+    </w:p>
+    <w:p>
+      <w:pPr>
+        <w:rPr>
+          <w:rFonts w:ascii="Arial" w:hAnsi="Arial" w:cs="Arial"/>
+          <w:sz w:val="28"/>
+          <w:szCs w:val="28"/>
+        </w:rPr>
+      </w:pPr>
+      <w:r>
+        <w:rPr>
+          <w:rFonts w:ascii="Arial" w:hAnsi="Arial" w:cs="Arial"/>
+          <w:sz w:val="28"/>
+          <w:szCs w:val="28"/>
+        </w:rPr>
+        <w:drawing>
+          <wp:inline distT="0" distB="0" distL="0" distR="0" wp14:anchorId="0F30D12D" wp14:editId="5ED56305">
+            <wp:extent cx="4048690" cy="6516009"/>
+            <wp:effectExtent l="0" t="0" r="9525" b="0"/>
+            <wp:docPr id="1938223763" name="Picture 1" descr="A screenshot of a computer&#10;&#10;Description automatically generated"/>
+            <wp:cNvGraphicFramePr>
+              <a:graphicFrameLocks xmlns:a="http://schemas.openxmlformats.org/drawingml/2006/main" noChangeAspect="1"/>
+            </wp:cNvGraphicFramePr>
+            <a:graphic xmlns:a="http://schemas.openxmlformats.org/drawingml/2006/main">
+              <a:graphicData uri="http://schemas.openxmlformats.org/drawingml/2006/picture">
+                <pic:pic xmlns:pic="http://schemas.openxmlformats.org/drawingml/2006/picture">
+                  <pic:nvPicPr>
+                    <pic:cNvPr id="1938223763" name="Picture 1" descr="A screenshot of a computer&#10;&#10;Description automatically generated"/>
+                    <pic:cNvPicPr/>
+                  </pic:nvPicPr>
+                  <pic:blipFill>
+                    <a:blip r:embed="rId13"/>
+                    <a:stretch>
+                      <a:fillRect/>
+                    </a:stretch>
+                  </pic:blipFill>
+                  <pic:spPr>
+                    <a:xfrm>
+                      <a:off x="0" y="0"/>
+                      <a:ext cx="4048690" cy="6516009"/>
+                    </a:xfrm>
+                    <a:prstGeom prst="rect">
+                      <a:avLst/>
+                    </a:prstGeom>
+                  </pic:spPr>
+                </pic:pic>
+              </a:graphicData>
+            </a:graphic>
+          </wp:inline>
+        </w:drawing>
+      </w:r>
+    </w:p>
+    <w:p>
+      <w:pPr>
+        <w:rPr>
+          <w:rFonts w:ascii="Arial" w:hAnsi="Arial" w:cs="Arial"/>
+          <w:sz w:val="28"/>
+          <w:szCs w:val="28"/>
+        </w:rPr>
+      </w:pPr>
+      <w:r>
+        <w:rPr>
+          <w:rFonts w:ascii="Arial" w:hAnsi="Arial" w:cs="Arial"/>
+          <w:sz w:val="28"/>
+          <w:szCs w:val="28"/>
+        </w:rPr>
+        <w:t>10 – Agora vamos usar um processo que mostra em formato de árvore todos os processos relacionados:</w:t>
+      </w:r>
+    </w:p>
+    <w:p>
+      <w:pPr>
+        <w:rPr>
+          <w:rFonts w:ascii="Arial" w:hAnsi="Arial" w:cs="Arial"/>
+          <w:sz w:val="28"/>
+          <w:szCs w:val="28"/>
+        </w:rPr>
+      </w:pPr>
+      <w:r>
+        <w:rPr>
+          <w:rFonts w:ascii="Arial" w:hAnsi="Arial" w:cs="Arial"/>
+          <w:sz w:val="28"/>
+          <w:szCs w:val="28"/>
+        </w:rPr>
+        <w:lastRenderedPageBreak/>
+        <w:drawing>
+          <wp:inline distT="0" distB="0" distL="0" distR="0" wp14:anchorId="075FA52C" wp14:editId="7B502F92">
+            <wp:extent cx="5106113" cy="4820323"/>
+            <wp:effectExtent l="0" t="0" r="0" b="0"/>
+            <wp:docPr id="1399815599" name="Picture 1" descr="A screenshot of a computer screen&#10;&#10;Description automatically generated"/>
+            <wp:cNvGraphicFramePr>
+              <a:graphicFrameLocks xmlns:a="http://schemas.openxmlformats.org/drawingml/2006/main" noChangeAspect="1"/>
+            </wp:cNvGraphicFramePr>
+            <a:graphic xmlns:a="http://schemas.openxmlformats.org/drawingml/2006/main">
+              <a:graphicData uri="http://schemas.openxmlformats.org/drawingml/2006/picture">
+                <pic:pic xmlns:pic="http://schemas.openxmlformats.org/drawingml/2006/picture">
+                  <pic:nvPicPr>
+                    <pic:cNvPr id="1399815599" name="Picture 1" descr="A screenshot of a computer screen&#10;&#10;Description automatically generated"/>
+                    <pic:cNvPicPr/>
+                  </pic:nvPicPr>
+                  <pic:blipFill>
+                    <a:blip r:embed="rId14"/>
+                    <a:stretch>
+                      <a:fillRect/>
+                    </a:stretch>
+                  </pic:blipFill>
+                  <pic:spPr>
+                    <a:xfrm>
+                      <a:off x="0" y="0"/>
+                      <a:ext cx="5106113" cy="4820323"/>
+                    </a:xfrm>
+                    <a:prstGeom prst="rect">
+                      <a:avLst/>
+                    </a:prstGeom>
+                  </pic:spPr>
+                </pic:pic>
+              </a:graphicData>
+            </a:graphic>
+          </wp:inline>
+        </w:drawing>
+      </w:r>
+    </w:p>
+    <w:p>
+      <w:pPr>
+        <w:rPr>
+          <w:rFonts w:ascii="Arial" w:hAnsi="Arial" w:cs="Arial"/>
+          <w:sz w:val="28"/>
+          <w:szCs w:val="28"/>
+        </w:rPr>
+      </w:pPr>
+      <w:r>
+        <w:rPr>
+          <w:rFonts w:ascii="Arial" w:hAnsi="Arial" w:cs="Arial"/>
+          <w:sz w:val="28"/>
+          <w:szCs w:val="28"/>
+        </w:rPr>
+        <w:t>O comando disponibiliza vários tipos de processos no qual o usuário configura;</w:t>
+      </w:r>
+    </w:p>
+    <w:p>
+      <w:pPr>
+        <w:rPr>
+          <w:rFonts w:ascii="Arial" w:hAnsi="Arial" w:cs="Arial"/>
+          <w:sz w:val="28"/>
+          <w:szCs w:val="28"/>
+        </w:rPr>
+      </w:pPr>
+      <w:r>
+        <w:rPr>
+          <w:rFonts w:ascii="Arial" w:hAnsi="Arial" w:cs="Arial"/>
+          <w:sz w:val="28"/>
+          <w:szCs w:val="28"/>
+        </w:rPr>
+        <w:t>11 – Algumas variações dos processos:</w:t>
+      </w:r>
+    </w:p>
+    <w:p>
+      <w:pPr>
+        <w:rPr>
+          <w:rFonts w:ascii="Arial" w:hAnsi="Arial" w:cs="Arial"/>
+          <w:sz w:val="28"/>
+          <w:szCs w:val="28"/>
+        </w:rPr>
+      </w:pPr>
+      <w:r>
+        <w:rPr>
+          <w:rFonts w:ascii="Arial" w:hAnsi="Arial" w:cs="Arial"/>
+          <w:sz w:val="28"/>
+          <w:szCs w:val="28"/>
+        </w:rPr>
+        <w:drawing>
+          <wp:inline distT="0" distB="0" distL="0" distR="0" wp14:anchorId="6826FEBD" wp14:editId="5D1312D8">
+            <wp:extent cx="5400040" cy="2911475"/>
+            <wp:effectExtent l="0" t="0" r="0" b="3175"/>
+            <wp:docPr id="1202091574" name="Picture 1" descr="A computer screen shot of white text&#10;&#10;Description automatically generated"/>
+            <wp:cNvGraphicFramePr>
+              <a:graphicFrameLocks xmlns:a="http://schemas.openxmlformats.org/drawingml/2006/main" noChangeAspect="1"/>
+            </wp:cNvGraphicFramePr>
+            <a:graphic xmlns:a="http://schemas.openxmlformats.org/drawingml/2006/main">
+              <a:graphicData uri="http://schemas.openxmlformats.org/drawingml/2006/picture">
+                <pic:pic xmlns:pic="http://schemas.openxmlformats.org/drawingml/2006/picture">
+                  <pic:nvPicPr>
+                    <pic:cNvPr id="1202091574" name="Picture 1" descr="A computer screen shot of white text&#10;&#10;Description automatically generated"/>
+                    <pic:cNvPicPr/>
+                  </pic:nvPicPr>
+                  <pic:blipFill>
+                    <a:blip r:embed="rId15"/>
+                    <a:stretch>
+                      <a:fillRect/>
+                    </a:stretch>
+                  </pic:blipFill>
+                  <pic:spPr>
+                    <a:xfrm>
+                      <a:off x="0" y="0"/>
+                      <a:ext cx="5400040" cy="2911475"/>
+                    </a:xfrm>
+                    <a:prstGeom prst="rect">
+                      <a:avLst/>
+                    </a:prstGeom>
+                  </pic:spPr>
+                </pic:pic>
+              </a:graphicData>
+            </a:graphic>
+          </wp:inline>
+        </w:drawing>
+      </w:r>
+    </w:p>
+    <w:p>
+      <w:pPr>
+        <w:rPr>
+          <w:rFonts w:ascii="Arial" w:hAnsi="Arial" w:cs="Arial"/>
+          <w:sz w:val="28"/>
+          <w:szCs w:val="28"/>
+        </w:rPr>
+      </w:pPr>
+      <w:proofErr w:type="spellStart"/>
+      <w:r>
+        <w:rPr>
+          <w:rFonts w:ascii="Arial" w:hAnsi="Arial" w:cs="Arial"/>
+          <w:sz w:val="28"/>
+          <w:szCs w:val="28"/>
+        </w:rPr>
+        <w:lastRenderedPageBreak/>
+        <w:t>Pstree</w:t>
+      </w:r>
+      <w:proofErr w:type="spellEnd"/>
+      <w:r>
+        <w:rPr>
+          <w:rFonts w:ascii="Arial" w:hAnsi="Arial" w:cs="Arial"/>
+          <w:sz w:val="28"/>
+          <w:szCs w:val="28"/>
+        </w:rPr>
+        <w:t xml:space="preserve"> -u</w:t>
+      </w:r>
+    </w:p>
+    <w:p>
+      <w:pPr>
+        <w:rPr>
+          <w:rFonts w:ascii="Arial" w:hAnsi="Arial" w:cs="Arial"/>
+          <w:sz w:val="28"/>
+          <w:szCs w:val="28"/>
+        </w:rPr>
+      </w:pPr>
+      <w:r>
+        <w:rPr>
+          <w:rFonts w:ascii="Arial" w:hAnsi="Arial" w:cs="Arial"/>
+          <w:sz w:val="28"/>
+          <w:szCs w:val="28"/>
+        </w:rPr>
+        <w:drawing>
+          <wp:inline distT="0" distB="0" distL="0" distR="0" wp14:anchorId="7B3ECA40" wp14:editId="1550A98D">
+            <wp:extent cx="5400040" cy="4819650"/>
+            <wp:effectExtent l="0" t="0" r="0" b="0"/>
+            <wp:docPr id="2015815462" name="Picture 1" descr="A computer screen shot of a computer program&#10;&#10;Description automatically generated"/>
+            <wp:cNvGraphicFramePr>
+              <a:graphicFrameLocks xmlns:a="http://schemas.openxmlformats.org/drawingml/2006/main" noChangeAspect="1"/>
+            </wp:cNvGraphicFramePr>
+            <a:graphic xmlns:a="http://schemas.openxmlformats.org/drawingml/2006/main">
+              <a:graphicData uri="http://schemas.openxmlformats.org/drawingml/2006/picture">
+                <pic:pic xmlns:pic="http://schemas.openxmlformats.org/drawingml/2006/picture">
+                  <pic:nvPicPr>
+                    <pic:cNvPr id="2015815462" name="Picture 1" descr="A computer screen shot of a computer program&#10;&#10;Description automatically generated"/>
+                    <pic:cNvPicPr/>
+                  </pic:nvPicPr>
+                  <pic:blipFill>
+                    <a:blip r:embed="rId16"/>
+                    <a:stretch>
+                      <a:fillRect/>
+                    </a:stretch>
+                  </pic:blipFill>
+                  <pic:spPr>
+                    <a:xfrm>
+                      <a:off x="0" y="0"/>
+                      <a:ext cx="5400040" cy="4819650"/>
+                    </a:xfrm>
+                    <a:prstGeom prst="rect">
+                      <a:avLst/>
+                    </a:prstGeom>
+                  </pic:spPr>
+                </pic:pic>
+              </a:graphicData>
+            </a:graphic>
+          </wp:inline>
+        </w:drawing>
+      </w:r>
+    </w:p>
+    <w:p>
+      <w:pPr>
+        <w:rPr>
+          <w:rFonts w:ascii="Arial" w:hAnsi="Arial" w:cs="Arial"/>
+          <w:sz w:val="28"/>
+          <w:szCs w:val="28"/>
+        </w:rPr>
+      </w:pPr>
+      <w:proofErr w:type="spellStart"/>
+      <w:r>
+        <w:rPr>
+          <w:rFonts w:ascii="Arial" w:hAnsi="Arial" w:cs="Arial"/>
+          <w:sz w:val="28"/>
+          <w:szCs w:val="28"/>
+        </w:rPr>
+        <w:t>Pstree</w:t>
+      </w:r>
+      <w:proofErr w:type="spellEnd"/>
+      <w:r>
+        <w:rPr>
+          <w:rFonts w:ascii="Arial" w:hAnsi="Arial" w:cs="Arial"/>
+          <w:sz w:val="28"/>
+          <w:szCs w:val="28"/>
+        </w:rPr>
+        <w:t xml:space="preserve"> -p</w:t>
+      </w:r>
+    </w:p>
+    <w:p>
+      <w:pPr>
+        <w:rPr>
+          <w:rFonts w:ascii="Arial" w:hAnsi="Arial" w:cs="Arial"/>
+          <w:sz w:val="28"/>
+          <w:szCs w:val="28"/>
+        </w:rPr>
+      </w:pPr>
+    </w:p>
+    <w:p>
+      <w:pPr>
+        <w:rPr>
+          <w:rFonts w:ascii="Arial" w:hAnsi="Arial" w:cs="Arial"/>
+          <w:sz w:val="28"/>
+          <w:szCs w:val="28"/>
+        </w:rPr>
+      </w:pPr>
+      <w:r>
+        <w:rPr>
+          <w:rFonts w:ascii="Arial" w:hAnsi="Arial" w:cs="Arial"/>
+          <w:sz w:val="28"/>
+          <w:szCs w:val="28"/>
+        </w:rPr>
+        <w:lastRenderedPageBreak/>
+        <w:drawing>
+          <wp:inline distT="0" distB="0" distL="0" distR="0" wp14:anchorId="67972E40" wp14:editId="2DD63FE4">
+            <wp:extent cx="3791479" cy="6039693"/>
+            <wp:effectExtent l="0" t="0" r="0" b="0"/>
+            <wp:docPr id="514235342" name="Picture 1" descr="A computer screen shot of a computer program&#10;&#10;Description automatically generated"/>
+            <wp:cNvGraphicFramePr>
+              <a:graphicFrameLocks xmlns:a="http://schemas.openxmlformats.org/drawingml/2006/main" noChangeAspect="1"/>
+            </wp:cNvGraphicFramePr>
+            <a:graphic xmlns:a="http://schemas.openxmlformats.org/drawingml/2006/main">
+              <a:graphicData uri="http://schemas.openxmlformats.org/drawingml/2006/picture">
+                <pic:pic xmlns:pic="http://schemas.openxmlformats.org/drawingml/2006/picture">
+                  <pic:nvPicPr>
+                    <pic:cNvPr id="514235342" name="Picture 1" descr="A computer screen shot of a computer program&#10;&#10;Description automatically generated"/>
+                    <pic:cNvPicPr/>
+                  </pic:nvPicPr>
+                  <pic:blipFill>
+                    <a:blip r:embed="rId17"/>
+                    <a:stretch>
+                      <a:fillRect/>
+                    </a:stretch>
+                  </pic:blipFill>
+                  <pic:spPr>
+                    <a:xfrm>
+                      <a:off x="0" y="0"/>
+                      <a:ext cx="3791479" cy="6039693"/>
+                    </a:xfrm>
+                    <a:prstGeom prst="rect">
+                      <a:avLst/>
+                    </a:prstGeom>
+                  </pic:spPr>
+                </pic:pic>
+              </a:graphicData>
+            </a:graphic>
+          </wp:inline>
+        </w:drawing>
+      </w:r>
+    </w:p>
+    <w:p>
+      <w:pPr>
+        <w:rPr>
+          <w:rFonts w:ascii="Arial" w:hAnsi="Arial" w:cs="Arial"/>
+          <w:sz w:val="28"/>
+          <w:szCs w:val="28"/>
+        </w:rPr>
+      </w:pPr>
+      <w:proofErr w:type="spellStart"/>
+      <w:r>
+        <w:rPr>
+          <w:rFonts w:ascii="Arial" w:hAnsi="Arial" w:cs="Arial"/>
+          <w:sz w:val="28"/>
+          <w:szCs w:val="28"/>
+        </w:rPr>
+        <w:t>Pstree</w:t>
+      </w:r>
+      <w:proofErr w:type="spellEnd"/>
+      <w:r>
+        <w:rPr>
+          <w:rFonts w:ascii="Arial" w:hAnsi="Arial" w:cs="Arial"/>
+          <w:sz w:val="28"/>
+          <w:szCs w:val="28"/>
+        </w:rPr>
+        <w:t xml:space="preserve"> -c</w:t>
+      </w:r>
+    </w:p>
+    <w:p>
+      <w:pPr>
+        <w:rPr>
+          <w:rFonts w:ascii="Arial" w:hAnsi="Arial" w:cs="Arial"/>
+          <w:sz w:val="28"/>
+          <w:szCs w:val="28"/>
+        </w:rPr>
+      </w:pPr>
+      <w:r>
+        <w:rPr>
+          <w:rFonts w:ascii="Arial" w:hAnsi="Arial" w:cs="Arial"/>
+          <w:sz w:val="28"/>
+          <w:szCs w:val="28"/>
+        </w:rPr>
+        <w:lastRenderedPageBreak/>
+        <w:drawing>
+          <wp:inline distT="0" distB="0" distL="0" distR="0" wp14:anchorId="60119E95" wp14:editId="1EFDB503">
+            <wp:extent cx="3791479" cy="3086531"/>
+            <wp:effectExtent l="0" t="0" r="0" b="0"/>
+            <wp:docPr id="1471388341" name="Picture 1" descr="A computer screen shot of a computer program&#10;&#10;Description automatically generated"/>
+            <wp:cNvGraphicFramePr>
+              <a:graphicFrameLocks xmlns:a="http://schemas.openxmlformats.org/drawingml/2006/main" noChangeAspect="1"/>
+            </wp:cNvGraphicFramePr>
+            <a:graphic xmlns:a="http://schemas.openxmlformats.org/drawingml/2006/main">
+              <a:graphicData uri="http://schemas.openxmlformats.org/drawingml/2006/picture">
+                <pic:pic xmlns:pic="http://schemas.openxmlformats.org/drawingml/2006/picture">
+                  <pic:nvPicPr>
+                    <pic:cNvPr id="1471388341" name="Picture 1" descr="A computer screen shot of a computer program&#10;&#10;Description automatically generated"/>
+                    <pic:cNvPicPr/>
+                  </pic:nvPicPr>
+                  <pic:blipFill>
+                    <a:blip r:embed="rId18"/>
+                    <a:stretch>
+                      <a:fillRect/>
+                    </a:stretch>
+                  </pic:blipFill>
+                  <pic:spPr>
+                    <a:xfrm>
+                      <a:off x="0" y="0"/>
+                      <a:ext cx="3791479" cy="3086531"/>
+                    </a:xfrm>
+                    <a:prstGeom prst="rect">
+                      <a:avLst/>
+                    </a:prstGeom>
+                  </pic:spPr>
+                </pic:pic>
+              </a:graphicData>
+            </a:graphic>
+          </wp:inline>
+        </w:drawing>
+      </w:r>
+    </w:p>
+    <w:p>
+      <w:pPr>
+        <w:rPr>
+          <w:rFonts w:ascii="Arial" w:hAnsi="Arial" w:cs="Arial"/>
+          <w:sz w:val="28"/>
+          <w:szCs w:val="28"/>
+        </w:rPr>
+      </w:pPr>
+      <w:proofErr w:type="spellStart"/>
+      <w:r>
+        <w:rPr>
+          <w:rFonts w:ascii="Arial" w:hAnsi="Arial" w:cs="Arial"/>
+          <w:sz w:val="28"/>
+          <w:szCs w:val="28"/>
+        </w:rPr>
+        <w:t>Pstree</w:t>
+      </w:r>
+      <w:proofErr w:type="spellEnd"/>
+      <w:r>
+        <w:rPr>
+          <w:rFonts w:ascii="Arial" w:hAnsi="Arial" w:cs="Arial"/>
+          <w:sz w:val="28"/>
+          <w:szCs w:val="28"/>
+        </w:rPr>
+        <w:t xml:space="preserve"> -G</w:t>
+      </w:r>
+    </w:p>
+    <w:p>
+      <w:pPr>
+        <w:rPr>
+          <w:rFonts w:ascii="Arial" w:hAnsi="Arial" w:cs="Arial"/>
+          <w:sz w:val="28"/>
+          <w:szCs w:val="28"/>
+        </w:rPr>
+      </w:pPr>
     </w:p>
     <w:sectPr>
       <w:pgSz w:w="11906" w:h="16838"/>
@@ -256,7 +1631,7 @@
 </file>
 
 <file path=word/styles.xml><?xml version="1.0" encoding="utf-8"?>
-<w:styles xmlns:mc="http://schemas.openxmlformats.org/markup-compatibility/2006" xmlns:r="http://schemas.openxmlformats.org/officeDocument/2006/relationships" xmlns:w="http://schemas.openxmlformats.org/wordprocessingml/2006/main" xmlns:w14="http://schemas.microsoft.com/office/word/2010/wordml" xmlns:w15="http://schemas.microsoft.com/office/word/2012/wordml" xmlns:w16se="http://schemas.microsoft.com/office/word/2015/wordml/symex" mc:Ignorable="w14 w15 w16se">
+<w:styles xmlns:mc="http://schemas.openxmlformats.org/markup-compatibility/2006" xmlns:r="http://schemas.openxmlformats.org/officeDocument/2006/relationships" xmlns:w="http://schemas.openxmlformats.org/wordprocessingml/2006/main" xmlns:w14="http://schemas.microsoft.com/office/word/2010/wordml" xmlns:w15="http://schemas.microsoft.com/office/word/2012/wordml" xmlns:w16cex="http://schemas.microsoft.com/office/word/2018/wordml/cex" xmlns:w16cid="http://schemas.microsoft.com/office/word/2016/wordml/cid" xmlns:w16="http://schemas.microsoft.com/office/word/2018/wordml" xmlns:w16sdtdh="http://schemas.microsoft.com/office/word/2020/wordml/sdtdatahash" xmlns:w16se="http://schemas.microsoft.com/office/word/2015/wordml/symex" mc:Ignorable="w14 w15 w16se w16cid w16 w16cex w16sdtdh">
   <w:docDefaults>
     <w:rPrDefault>
       <w:rPr>
@@ -272,7 +1647,7 @@
       </w:pPr>
     </w:pPrDefault>
   </w:docDefaults>
-  <w:latentStyles w:defLockedState="0" w:defUIPriority="99" w:defSemiHidden="0" w:defUnhideWhenUsed="0" w:defQFormat="0" w:count="371">
+  <w:latentStyles w:defLockedState="0" w:defUIPriority="99" w:defSemiHidden="0" w:defUnhideWhenUsed="0" w:defQFormat="0" w:count="376">
     <w:lsdException w:name="Normal" w:uiPriority="0" w:qFormat="1"/>
     <w:lsdException w:name="heading 1" w:uiPriority="9" w:qFormat="1"/>
     <w:lsdException w:name="heading 2" w:semiHidden="1" w:uiPriority="9" w:unhideWhenUsed="1" w:qFormat="1"/>
@@ -644,18 +2019,23 @@
     <w:lsdException w:name="List Table 5 Dark Accent 6" w:uiPriority="50"/>
     <w:lsdException w:name="List Table 6 Colorful Accent 6" w:uiPriority="51"/>
     <w:lsdException w:name="List Table 7 Colorful Accent 6" w:uiPriority="52"/>
+    <w:lsdException w:name="Mention" w:semiHidden="1" w:unhideWhenUsed="1"/>
+    <w:lsdException w:name="Smart Hyperlink" w:semiHidden="1" w:unhideWhenUsed="1"/>
+    <w:lsdException w:name="Hashtag" w:semiHidden="1" w:unhideWhenUsed="1"/>
+    <w:lsdException w:name="Unresolved Mention" w:semiHidden="1" w:unhideWhenUsed="1"/>
+    <w:lsdException w:name="Smart Link" w:semiHidden="1" w:unhideWhenUsed="1"/>
   </w:latentStyles>
   <w:style w:type="paragraph" w:default="1" w:styleId="Normal">
     <w:name w:val="Normal"/>
     <w:qFormat/>
   </w:style>
-  <w:style w:type="character" w:default="1" w:styleId="Fontepargpadro">
+  <w:style w:type="character" w:default="1" w:styleId="DefaultParagraphFont">
     <w:name w:val="Default Paragraph Font"/>
     <w:uiPriority w:val="1"/>
     <w:semiHidden/>
     <w:unhideWhenUsed/>
   </w:style>
-  <w:style w:type="table" w:default="1" w:styleId="Tabelanormal">
+  <w:style w:type="table" w:default="1" w:styleId="TableNormal">
     <w:name w:val="Normal Table"/>
     <w:uiPriority w:val="99"/>
     <w:semiHidden/>
@@ -670,7 +2050,7 @@
       </w:tblCellMar>
     </w:tblPr>
   </w:style>
-  <w:style w:type="numbering" w:default="1" w:styleId="Semlista">
+  <w:style w:type="numbering" w:default="1" w:styleId="NoList">
     <w:name w:val="No List"/>
     <w:uiPriority w:val="99"/>
     <w:semiHidden/>

</xml_diff>